<commit_message>
This is the first ALMOST working commit. The image flips horizonally, easy fix.
</commit_message>
<xml_diff>
--- a/test.docx
+++ b/test.docx
@@ -8,10 +8,10 @@
           <w:noProof/>
         </w:rPr>
         <w:drawing>
-          <wp:inline distT="0" distB="0" distL="0" distR="0" wp14:anchorId="232604E5" wp14:editId="132FE804">
-            <wp:extent cx="1533525" cy="1533525"/>
+          <wp:inline distT="0" distB="0" distL="0" distR="0" wp14:anchorId="5F5B72B2" wp14:editId="42721F76">
+            <wp:extent cx="2771775" cy="2771775"/>
             <wp:effectExtent l="0" t="0" r="9525" b="9525"/>
-            <wp:docPr id="3" name="Picture 3"/>
+            <wp:docPr id="4" name="Picture 4"/>
             <wp:cNvGraphicFramePr>
               <a:graphicFrameLocks xmlns:a="http://schemas.openxmlformats.org/drawingml/2006/main" noChangeAspect="1"/>
             </wp:cNvGraphicFramePr>
@@ -38,9 +38,9 @@
                     </a:stretch>
                   </pic:blipFill>
                   <pic:spPr bwMode="auto">
-                    <a:xfrm flipH="1">
+                    <a:xfrm>
                       <a:off x="0" y="0"/>
-                      <a:ext cx="1533525" cy="1533525"/>
+                      <a:ext cx="2771775" cy="2771775"/>
                     </a:xfrm>
                     <a:prstGeom prst="rect">
                       <a:avLst/>
@@ -55,6 +55,9 @@
             </a:graphic>
           </wp:inline>
         </w:drawing>
+      </w:r>
+      <w:r>
+        <w:t xml:space="preserve">upc: </w:t>
       </w:r>
       <w:r>
         <w:t>1234567</w:t>
@@ -167,6 +170,11 @@
             </a:graphic>
           </wp:inline>
         </w:drawing>
+      </w:r>
+    </w:p>
+    <w:p>
+      <w:r>
+        <w:t>Blah: 987654</w:t>
       </w:r>
     </w:p>
     <w:sectPr>

</xml_diff>

<commit_message>
Finished up with the sku grabber. Just need to upgrade the replacer to that it can detect multiple repeats of the undesired filler image, and their respective locations. Hopefully this should work. :"
</commit_message>
<xml_diff>
--- a/test.docx
+++ b/test.docx
@@ -61,6 +61,9 @@
       </w:r>
       <w:r>
         <w:t>1234567</w:t>
+      </w:r>
+      <w:r>
+        <w:t>89</w:t>
       </w:r>
     </w:p>
     <w:p/>
@@ -175,6 +178,12 @@
     <w:p>
       <w:r>
         <w:t>Blah: 987654</w:t>
+      </w:r>
+    </w:p>
+    <w:p/>
+    <w:p>
+      <w:r>
+        <w:t>Some other upc: 987654321</w:t>
       </w:r>
     </w:p>
     <w:sectPr>

</xml_diff>